<commit_message>
0.3.1 + README changed
</commit_message>
<xml_diff>
--- a/printing documents/additionIn50.docx
+++ b/printing documents/additionIn50.docx
@@ -2,7 +2,722 @@
 <file path=word/document.xml><?xml version="1.0" encoding="utf-8"?>
 <w:document xmlns:wpc="http://schemas.microsoft.com/office/word/2010/wordprocessingCanvas" xmlns:cx="http://schemas.microsoft.com/office/drawing/2014/chartex" xmlns:cx1="http://schemas.microsoft.com/office/drawing/2015/9/8/chartex" xmlns:cx2="http://schemas.microsoft.com/office/drawing/2015/10/21/chartex" xmlns:cx3="http://schemas.microsoft.com/office/drawing/2016/5/9/chartex" xmlns:cx4="http://schemas.microsoft.com/office/drawing/2016/5/10/chartex" xmlns:cx5="http://schemas.microsoft.com/office/drawing/2016/5/11/chartex" xmlns:cx6="http://schemas.microsoft.com/office/drawing/2016/5/12/chartex" xmlns:cx7="http://schemas.microsoft.com/office/drawing/2016/5/13/chartex" xmlns:cx8="http://schemas.microsoft.com/office/drawing/2016/5/14/chartex" xmlns:mc="http://schemas.openxmlformats.org/markup-compatibility/2006" xmlns:aink="http://schemas.microsoft.com/office/drawing/2016/ink" xmlns:am3d="http://schemas.microsoft.com/office/drawing/2017/model3d" xmlns:o="urn:schemas-microsoft-com:office:office" xmlns:oel="http://schemas.microsoft.com/office/2019/extlst" xmlns:r="http://schemas.openxmlformats.org/officeDocument/2006/relationships" xmlns:m="http://schemas.openxmlformats.org/officeDocument/2006/math" xmlns:v="urn:schemas-microsoft-com:vml" xmlns:wp14="http://schemas.microsoft.com/office/word/2010/wordprocessingDrawing" xmlns:wp="http://schemas.openxmlformats.org/drawingml/2006/wordprocessingDrawing" xmlns:w10="urn:schemas-microsoft-com:office:word" xmlns:w="http://schemas.openxmlformats.org/wordprocessingml/2006/main" xmlns:w14="http://schemas.microsoft.com/office/word/2010/wordml" xmlns:w15="http://schemas.microsoft.com/office/word/2012/wordml" xmlns:w16cex="http://schemas.microsoft.com/office/word/2018/wordml/cex" xmlns:w16cid="http://schemas.microsoft.com/office/word/2016/wordml/cid" xmlns:w16="http://schemas.microsoft.com/office/word/2018/wordml" xmlns:w16du="http://schemas.microsoft.com/office/word/2023/wordml/word16du" xmlns:w16sdtdh="http://schemas.microsoft.com/office/word/2020/wordml/sdtdatahash" xmlns:w16se="http://schemas.microsoft.com/office/word/2015/wordml/symex" xmlns:wpg="http://schemas.microsoft.com/office/word/2010/wordprocessingGroup" xmlns:wpi="http://schemas.microsoft.com/office/word/2010/wordprocessingInk" xmlns:wne="http://schemas.microsoft.com/office/word/2006/wordml" xmlns:wps="http://schemas.microsoft.com/office/word/2010/wordprocessingShape" mc:Ignorable="w14 w15 w16se w16cid w16 w16cex w16sdtdh w16du wp14">
   <w:body>
-    <w:p/>
+    <w:p>
+      <w:r>
+        <w:t>date:                               time:                               ___/64</w:t>
+      </w:r>
+    </w:p>
+    <w:tbl>
+      <w:tblPr>
+        <w:tblW w:type="auto" w:w="0"/>
+        <w:tblLayout w:type="autofit"/>
+        <w:tblLook w:firstColumn="1" w:firstRow="1" w:lastColumn="0" w:lastRow="0" w:noHBand="0" w:noVBand="1" w:val="04A0"/>
+      </w:tblPr>
+      <w:tblGrid>
+        <w:gridCol w:w="2256"/>
+        <w:gridCol w:w="2256"/>
+        <w:gridCol w:w="2256"/>
+        <w:gridCol w:w="2256"/>
+      </w:tblGrid>
+      <w:tr>
+        <w:tc>
+          <w:tcPr>
+            <w:tcW w:type="dxa" w:w="2256"/>
+          </w:tcPr>
+          <w:p/>
+        </w:tc>
+        <w:tc>
+          <w:tcPr>
+            <w:tcW w:type="dxa" w:w="2256"/>
+          </w:tcPr>
+          <w:p/>
+        </w:tc>
+        <w:tc>
+          <w:tcPr>
+            <w:tcW w:type="dxa" w:w="2256"/>
+          </w:tcPr>
+          <w:p/>
+        </w:tc>
+        <w:tc>
+          <w:tcPr>
+            <w:tcW w:type="dxa" w:w="2256"/>
+          </w:tcPr>
+          <w:p/>
+        </w:tc>
+      </w:tr>
+      <w:tr>
+        <w:tc>
+          <w:tcPr>
+            <w:tcW w:type="dxa" w:w="4209"/>
+          </w:tcPr>
+          <w:p>
+            <w:r>
+              <w:t>16+15=</w:t>
+            </w:r>
+          </w:p>
+        </w:tc>
+        <w:tc>
+          <w:tcPr>
+            <w:tcW w:type="dxa" w:w="4209"/>
+          </w:tcPr>
+          <w:p>
+            <w:r>
+              <w:t>13+12=</w:t>
+            </w:r>
+          </w:p>
+        </w:tc>
+        <w:tc>
+          <w:tcPr>
+            <w:tcW w:type="dxa" w:w="4209"/>
+          </w:tcPr>
+          <w:p>
+            <w:r>
+              <w:t>35+16=</w:t>
+            </w:r>
+          </w:p>
+        </w:tc>
+        <w:tc>
+          <w:tcPr>
+            <w:tcW w:type="dxa" w:w="4209"/>
+          </w:tcPr>
+          <w:p>
+            <w:r>
+              <w:t>22+19=</w:t>
+            </w:r>
+          </w:p>
+        </w:tc>
+      </w:tr>
+      <w:tr>
+        <w:tc>
+          <w:tcPr>
+            <w:tcW w:type="dxa" w:w="4209"/>
+          </w:tcPr>
+          <w:p>
+            <w:r>
+              <w:t>38+18=</w:t>
+            </w:r>
+          </w:p>
+        </w:tc>
+        <w:tc>
+          <w:tcPr>
+            <w:tcW w:type="dxa" w:w="4209"/>
+          </w:tcPr>
+          <w:p>
+            <w:r>
+              <w:t>18+12=</w:t>
+            </w:r>
+          </w:p>
+        </w:tc>
+        <w:tc>
+          <w:tcPr>
+            <w:tcW w:type="dxa" w:w="4209"/>
+          </w:tcPr>
+          <w:p>
+            <w:r>
+              <w:t>39+37=</w:t>
+            </w:r>
+          </w:p>
+        </w:tc>
+        <w:tc>
+          <w:tcPr>
+            <w:tcW w:type="dxa" w:w="4209"/>
+          </w:tcPr>
+          <w:p>
+            <w:r>
+              <w:t>42+17=</w:t>
+            </w:r>
+          </w:p>
+        </w:tc>
+      </w:tr>
+      <w:tr>
+        <w:tc>
+          <w:tcPr>
+            <w:tcW w:type="dxa" w:w="4209"/>
+          </w:tcPr>
+          <w:p>
+            <w:r>
+              <w:t>33+16=</w:t>
+            </w:r>
+          </w:p>
+        </w:tc>
+        <w:tc>
+          <w:tcPr>
+            <w:tcW w:type="dxa" w:w="4209"/>
+          </w:tcPr>
+          <w:p>
+            <w:r>
+              <w:t>32+16=</w:t>
+            </w:r>
+          </w:p>
+        </w:tc>
+        <w:tc>
+          <w:tcPr>
+            <w:tcW w:type="dxa" w:w="4209"/>
+          </w:tcPr>
+          <w:p>
+            <w:r>
+              <w:t>45+18=</w:t>
+            </w:r>
+          </w:p>
+        </w:tc>
+        <w:tc>
+          <w:tcPr>
+            <w:tcW w:type="dxa" w:w="4209"/>
+          </w:tcPr>
+          <w:p>
+            <w:r>
+              <w:t>36+24=</w:t>
+            </w:r>
+          </w:p>
+        </w:tc>
+      </w:tr>
+      <w:tr>
+        <w:tc>
+          <w:tcPr>
+            <w:tcW w:type="dxa" w:w="4209"/>
+          </w:tcPr>
+          <w:p>
+            <w:r>
+              <w:t>43+36=</w:t>
+            </w:r>
+          </w:p>
+        </w:tc>
+        <w:tc>
+          <w:tcPr>
+            <w:tcW w:type="dxa" w:w="4209"/>
+          </w:tcPr>
+          <w:p>
+            <w:r>
+              <w:t>22+14=</w:t>
+            </w:r>
+          </w:p>
+        </w:tc>
+        <w:tc>
+          <w:tcPr>
+            <w:tcW w:type="dxa" w:w="4209"/>
+          </w:tcPr>
+          <w:p>
+            <w:r>
+              <w:t>48+33=</w:t>
+            </w:r>
+          </w:p>
+        </w:tc>
+        <w:tc>
+          <w:tcPr>
+            <w:tcW w:type="dxa" w:w="4209"/>
+          </w:tcPr>
+          <w:p>
+            <w:r>
+              <w:t>33+17=</w:t>
+            </w:r>
+          </w:p>
+        </w:tc>
+      </w:tr>
+      <w:tr>
+        <w:tc>
+          <w:tcPr>
+            <w:tcW w:type="dxa" w:w="4209"/>
+          </w:tcPr>
+          <w:p>
+            <w:r>
+              <w:t>22+13=</w:t>
+            </w:r>
+          </w:p>
+        </w:tc>
+        <w:tc>
+          <w:tcPr>
+            <w:tcW w:type="dxa" w:w="4209"/>
+          </w:tcPr>
+          <w:p>
+            <w:r>
+              <w:t>39+14=</w:t>
+            </w:r>
+          </w:p>
+        </w:tc>
+        <w:tc>
+          <w:tcPr>
+            <w:tcW w:type="dxa" w:w="4209"/>
+          </w:tcPr>
+          <w:p>
+            <w:r>
+              <w:t>34+14=</w:t>
+            </w:r>
+          </w:p>
+        </w:tc>
+        <w:tc>
+          <w:tcPr>
+            <w:tcW w:type="dxa" w:w="4209"/>
+          </w:tcPr>
+          <w:p>
+            <w:r>
+              <w:t>45+27=</w:t>
+            </w:r>
+          </w:p>
+        </w:tc>
+      </w:tr>
+      <w:tr>
+        <w:tc>
+          <w:tcPr>
+            <w:tcW w:type="dxa" w:w="4209"/>
+          </w:tcPr>
+          <w:p>
+            <w:r>
+              <w:t>26+17=</w:t>
+            </w:r>
+          </w:p>
+        </w:tc>
+        <w:tc>
+          <w:tcPr>
+            <w:tcW w:type="dxa" w:w="4209"/>
+          </w:tcPr>
+          <w:p>
+            <w:r>
+              <w:t>32+19=</w:t>
+            </w:r>
+          </w:p>
+        </w:tc>
+        <w:tc>
+          <w:tcPr>
+            <w:tcW w:type="dxa" w:w="4209"/>
+          </w:tcPr>
+          <w:p>
+            <w:r>
+              <w:t>18+16=</w:t>
+            </w:r>
+          </w:p>
+        </w:tc>
+        <w:tc>
+          <w:tcPr>
+            <w:tcW w:type="dxa" w:w="4209"/>
+          </w:tcPr>
+          <w:p>
+            <w:r>
+              <w:t>14+13=</w:t>
+            </w:r>
+          </w:p>
+        </w:tc>
+      </w:tr>
+      <w:tr>
+        <w:tc>
+          <w:tcPr>
+            <w:tcW w:type="dxa" w:w="4209"/>
+          </w:tcPr>
+          <w:p>
+            <w:r>
+              <w:t>35+23=</w:t>
+            </w:r>
+          </w:p>
+        </w:tc>
+        <w:tc>
+          <w:tcPr>
+            <w:tcW w:type="dxa" w:w="4209"/>
+          </w:tcPr>
+          <w:p>
+            <w:r>
+              <w:t>47+12=</w:t>
+            </w:r>
+          </w:p>
+        </w:tc>
+        <w:tc>
+          <w:tcPr>
+            <w:tcW w:type="dxa" w:w="4209"/>
+          </w:tcPr>
+          <w:p>
+            <w:r>
+              <w:t>25+14=</w:t>
+            </w:r>
+          </w:p>
+        </w:tc>
+        <w:tc>
+          <w:tcPr>
+            <w:tcW w:type="dxa" w:w="4209"/>
+          </w:tcPr>
+          <w:p>
+            <w:r>
+              <w:t>36+17=</w:t>
+            </w:r>
+          </w:p>
+        </w:tc>
+      </w:tr>
+      <w:tr>
+        <w:tc>
+          <w:tcPr>
+            <w:tcW w:type="dxa" w:w="4209"/>
+          </w:tcPr>
+          <w:p>
+            <w:r>
+              <w:t>38+32=</w:t>
+            </w:r>
+          </w:p>
+        </w:tc>
+        <w:tc>
+          <w:tcPr>
+            <w:tcW w:type="dxa" w:w="4209"/>
+          </w:tcPr>
+          <w:p>
+            <w:r>
+              <w:t>27+14=</w:t>
+            </w:r>
+          </w:p>
+        </w:tc>
+        <w:tc>
+          <w:tcPr>
+            <w:tcW w:type="dxa" w:w="4209"/>
+          </w:tcPr>
+          <w:p>
+            <w:r>
+              <w:t>33+24=</w:t>
+            </w:r>
+          </w:p>
+        </w:tc>
+        <w:tc>
+          <w:tcPr>
+            <w:tcW w:type="dxa" w:w="4209"/>
+          </w:tcPr>
+          <w:p>
+            <w:r>
+              <w:t>42+39=</w:t>
+            </w:r>
+          </w:p>
+        </w:tc>
+      </w:tr>
+      <w:tr>
+        <w:tc>
+          <w:tcPr>
+            <w:tcW w:type="dxa" w:w="4209"/>
+          </w:tcPr>
+          <w:p>
+            <w:r>
+              <w:t>28+16=</w:t>
+            </w:r>
+          </w:p>
+        </w:tc>
+        <w:tc>
+          <w:tcPr>
+            <w:tcW w:type="dxa" w:w="4209"/>
+          </w:tcPr>
+          <w:p>
+            <w:r>
+              <w:t>26+13=</w:t>
+            </w:r>
+          </w:p>
+        </w:tc>
+        <w:tc>
+          <w:tcPr>
+            <w:tcW w:type="dxa" w:w="4209"/>
+          </w:tcPr>
+          <w:p>
+            <w:r>
+              <w:t>23+12=</w:t>
+            </w:r>
+          </w:p>
+        </w:tc>
+        <w:tc>
+          <w:tcPr>
+            <w:tcW w:type="dxa" w:w="4209"/>
+          </w:tcPr>
+          <w:p>
+            <w:r>
+              <w:t>46+38=</w:t>
+            </w:r>
+          </w:p>
+        </w:tc>
+      </w:tr>
+      <w:tr>
+        <w:tc>
+          <w:tcPr>
+            <w:tcW w:type="dxa" w:w="4209"/>
+          </w:tcPr>
+          <w:p>
+            <w:r>
+              <w:t>14+12=</w:t>
+            </w:r>
+          </w:p>
+        </w:tc>
+        <w:tc>
+          <w:tcPr>
+            <w:tcW w:type="dxa" w:w="4209"/>
+          </w:tcPr>
+          <w:p>
+            <w:r>
+              <w:t>27+19=</w:t>
+            </w:r>
+          </w:p>
+        </w:tc>
+        <w:tc>
+          <w:tcPr>
+            <w:tcW w:type="dxa" w:w="4209"/>
+          </w:tcPr>
+          <w:p>
+            <w:r>
+              <w:t>36+23=</w:t>
+            </w:r>
+          </w:p>
+        </w:tc>
+        <w:tc>
+          <w:tcPr>
+            <w:tcW w:type="dxa" w:w="4209"/>
+          </w:tcPr>
+          <w:p>
+            <w:r>
+              <w:t>28+14=</w:t>
+            </w:r>
+          </w:p>
+        </w:tc>
+      </w:tr>
+      <w:tr>
+        <w:tc>
+          <w:tcPr>
+            <w:tcW w:type="dxa" w:w="4209"/>
+          </w:tcPr>
+          <w:p>
+            <w:r>
+              <w:t>32+12=</w:t>
+            </w:r>
+          </w:p>
+        </w:tc>
+        <w:tc>
+          <w:tcPr>
+            <w:tcW w:type="dxa" w:w="4209"/>
+          </w:tcPr>
+          <w:p>
+            <w:r>
+              <w:t>48+32=</w:t>
+            </w:r>
+          </w:p>
+        </w:tc>
+        <w:tc>
+          <w:tcPr>
+            <w:tcW w:type="dxa" w:w="4209"/>
+          </w:tcPr>
+          <w:p>
+            <w:r>
+              <w:t>18+13=</w:t>
+            </w:r>
+          </w:p>
+        </w:tc>
+        <w:tc>
+          <w:tcPr>
+            <w:tcW w:type="dxa" w:w="4209"/>
+          </w:tcPr>
+          <w:p>
+            <w:r>
+              <w:t>49+48=</w:t>
+            </w:r>
+          </w:p>
+        </w:tc>
+      </w:tr>
+      <w:tr>
+        <w:tc>
+          <w:tcPr>
+            <w:tcW w:type="dxa" w:w="4209"/>
+          </w:tcPr>
+          <w:p>
+            <w:r>
+              <w:t>18+14=</w:t>
+            </w:r>
+          </w:p>
+        </w:tc>
+        <w:tc>
+          <w:tcPr>
+            <w:tcW w:type="dxa" w:w="4209"/>
+          </w:tcPr>
+          <w:p>
+            <w:r>
+              <w:t>39+26=</w:t>
+            </w:r>
+          </w:p>
+        </w:tc>
+        <w:tc>
+          <w:tcPr>
+            <w:tcW w:type="dxa" w:w="4209"/>
+          </w:tcPr>
+          <w:p>
+            <w:r>
+              <w:t>23+13=</w:t>
+            </w:r>
+          </w:p>
+        </w:tc>
+        <w:tc>
+          <w:tcPr>
+            <w:tcW w:type="dxa" w:w="4209"/>
+          </w:tcPr>
+          <w:p>
+            <w:r>
+              <w:t>43+42=</w:t>
+            </w:r>
+          </w:p>
+        </w:tc>
+      </w:tr>
+      <w:tr>
+        <w:tc>
+          <w:tcPr>
+            <w:tcW w:type="dxa" w:w="4209"/>
+          </w:tcPr>
+          <w:p>
+            <w:r>
+              <w:t>37+15=</w:t>
+            </w:r>
+          </w:p>
+        </w:tc>
+        <w:tc>
+          <w:tcPr>
+            <w:tcW w:type="dxa" w:w="4209"/>
+          </w:tcPr>
+          <w:p>
+            <w:r>
+              <w:t>18+15=</w:t>
+            </w:r>
+          </w:p>
+        </w:tc>
+        <w:tc>
+          <w:tcPr>
+            <w:tcW w:type="dxa" w:w="4209"/>
+          </w:tcPr>
+          <w:p>
+            <w:r>
+              <w:t>47+45=</w:t>
+            </w:r>
+          </w:p>
+        </w:tc>
+        <w:tc>
+          <w:tcPr>
+            <w:tcW w:type="dxa" w:w="4209"/>
+          </w:tcPr>
+          <w:p>
+            <w:r>
+              <w:t>34+29=</w:t>
+            </w:r>
+          </w:p>
+        </w:tc>
+      </w:tr>
+      <w:tr>
+        <w:tc>
+          <w:tcPr>
+            <w:tcW w:type="dxa" w:w="4209"/>
+          </w:tcPr>
+          <w:p>
+            <w:r>
+              <w:t>18+17=</w:t>
+            </w:r>
+          </w:p>
+        </w:tc>
+        <w:tc>
+          <w:tcPr>
+            <w:tcW w:type="dxa" w:w="4209"/>
+          </w:tcPr>
+          <w:p>
+            <w:r>
+              <w:t>48+18=</w:t>
+            </w:r>
+          </w:p>
+        </w:tc>
+        <w:tc>
+          <w:tcPr>
+            <w:tcW w:type="dxa" w:w="4209"/>
+          </w:tcPr>
+          <w:p>
+            <w:r>
+              <w:t>49+46=</w:t>
+            </w:r>
+          </w:p>
+        </w:tc>
+        <w:tc>
+          <w:tcPr>
+            <w:tcW w:type="dxa" w:w="4209"/>
+          </w:tcPr>
+          <w:p>
+            <w:r>
+              <w:t>33+28=</w:t>
+            </w:r>
+          </w:p>
+        </w:tc>
+      </w:tr>
+      <w:tr>
+        <w:tc>
+          <w:tcPr>
+            <w:tcW w:type="dxa" w:w="4209"/>
+          </w:tcPr>
+          <w:p>
+            <w:r>
+              <w:t>29+16=</w:t>
+            </w:r>
+          </w:p>
+        </w:tc>
+        <w:tc>
+          <w:tcPr>
+            <w:tcW w:type="dxa" w:w="4209"/>
+          </w:tcPr>
+          <w:p>
+            <w:r>
+              <w:t>38+24=</w:t>
+            </w:r>
+          </w:p>
+        </w:tc>
+        <w:tc>
+          <w:tcPr>
+            <w:tcW w:type="dxa" w:w="4209"/>
+          </w:tcPr>
+          <w:p>
+            <w:r>
+              <w:t>43+25=</w:t>
+            </w:r>
+          </w:p>
+        </w:tc>
+        <w:tc>
+          <w:tcPr>
+            <w:tcW w:type="dxa" w:w="4209"/>
+          </w:tcPr>
+          <w:p>
+            <w:r>
+              <w:t>27+22=</w:t>
+            </w:r>
+          </w:p>
+        </w:tc>
+      </w:tr>
+      <w:tr>
+        <w:tc>
+          <w:tcPr>
+            <w:tcW w:type="dxa" w:w="4209"/>
+          </w:tcPr>
+          <w:p>
+            <w:r>
+              <w:t>32+14=</w:t>
+            </w:r>
+          </w:p>
+        </w:tc>
+        <w:tc>
+          <w:tcPr>
+            <w:tcW w:type="dxa" w:w="4209"/>
+          </w:tcPr>
+          <w:p>
+            <w:r>
+              <w:t>25+23=</w:t>
+            </w:r>
+          </w:p>
+        </w:tc>
+        <w:tc>
+          <w:tcPr>
+            <w:tcW w:type="dxa" w:w="4209"/>
+          </w:tcPr>
+          <w:p>
+            <w:r>
+              <w:t>43+32=</w:t>
+            </w:r>
+          </w:p>
+        </w:tc>
+        <w:tc>
+          <w:tcPr>
+            <w:tcW w:type="dxa" w:w="4209"/>
+          </w:tcPr>
+          <w:p>
+            <w:r>
+              <w:t>44+26=</w:t>
+            </w:r>
+          </w:p>
+        </w:tc>
+      </w:tr>
+    </w:tbl>
     <w:sectPr>
       <w:pgSz w:w="11906" w:h="16838"/>
       <w:pgMar w:top="1440" w:right="1440" w:bottom="1440" w:left="1440" w:header="708" w:footer="708" w:gutter="0"/>
@@ -413,6 +1128,9 @@
   <w:style w:type="paragraph" w:default="1" w:styleId="Normal">
     <w:name w:val="Normal"/>
     <w:qFormat/>
+    <w:pPr>
+      <w:spacing w:line="580" w:lineRule="exact"/>
+    </w:pPr>
   </w:style>
   <w:style w:type="paragraph" w:styleId="Heading1">
     <w:name w:val="heading 1"/>

</xml_diff>